<commit_message>
feat: Completed PROG2113 Module 4 HOP 4.6
</commit_message>
<xml_diff>
--- a/Courses/PROG2113 - HTML and CSS/Modules/Module 04 - Visual Elements and Graphics/Assignments/A4-1_HOP.docx
+++ b/Courses/PROG2113 - HTML and CSS/Modules/Module 04 - Visual Elements and Graphics/Assignments/A4-1_HOP.docx
@@ -63,7 +63,48 @@
         <w:t>.1</w:t>
       </w:r>
     </w:p>
-    <w:p/>
+    <w:p>
+      <w:r>
+        <w:rPr>
+          <w:noProof/>
+        </w:rPr>
+        <w:drawing>
+          <wp:inline distT="0" distB="0" distL="0" distR="0" wp14:anchorId="5BEF7CD7" wp14:editId="0BA4190B">
+            <wp:extent cx="2600325" cy="1330740"/>
+            <wp:effectExtent l="0" t="0" r="0" b="3175"/>
+            <wp:docPr id="1" name="Picture 1" descr="Graphical user interface, text, application&#10;&#10;Description automatically generated"/>
+            <wp:cNvGraphicFramePr>
+              <a:graphicFrameLocks xmlns:a="http://schemas.openxmlformats.org/drawingml/2006/main" noChangeAspect="1"/>
+            </wp:cNvGraphicFramePr>
+            <a:graphic xmlns:a="http://schemas.openxmlformats.org/drawingml/2006/main">
+              <a:graphicData uri="http://schemas.openxmlformats.org/drawingml/2006/picture">
+                <pic:pic xmlns:pic="http://schemas.openxmlformats.org/drawingml/2006/picture">
+                  <pic:nvPicPr>
+                    <pic:cNvPr id="1" name="Picture 1" descr="Graphical user interface, text, application&#10;&#10;Description automatically generated"/>
+                    <pic:cNvPicPr/>
+                  </pic:nvPicPr>
+                  <pic:blipFill>
+                    <a:blip r:embed="rId4"/>
+                    <a:stretch>
+                      <a:fillRect/>
+                    </a:stretch>
+                  </pic:blipFill>
+                  <pic:spPr>
+                    <a:xfrm>
+                      <a:off x="0" y="0"/>
+                      <a:ext cx="2614567" cy="1338028"/>
+                    </a:xfrm>
+                    <a:prstGeom prst="rect">
+                      <a:avLst/>
+                    </a:prstGeom>
+                  </pic:spPr>
+                </pic:pic>
+              </a:graphicData>
+            </a:graphic>
+          </wp:inline>
+        </w:drawing>
+      </w:r>
+    </w:p>
     <w:p>
       <w:r>
         <w:t xml:space="preserve">HOP </w:t>
@@ -75,7 +116,48 @@
         <w:t>.2</w:t>
       </w:r>
     </w:p>
-    <w:p/>
+    <w:p>
+      <w:r>
+        <w:rPr>
+          <w:noProof/>
+        </w:rPr>
+        <w:drawing>
+          <wp:inline distT="0" distB="0" distL="0" distR="0" wp14:anchorId="624B1073" wp14:editId="0B8E8C5F">
+            <wp:extent cx="2662919" cy="1933575"/>
+            <wp:effectExtent l="0" t="0" r="4445" b="0"/>
+            <wp:docPr id="2" name="Picture 2" descr="Graphical user interface, text, application&#10;&#10;Description automatically generated"/>
+            <wp:cNvGraphicFramePr>
+              <a:graphicFrameLocks xmlns:a="http://schemas.openxmlformats.org/drawingml/2006/main" noChangeAspect="1"/>
+            </wp:cNvGraphicFramePr>
+            <a:graphic xmlns:a="http://schemas.openxmlformats.org/drawingml/2006/main">
+              <a:graphicData uri="http://schemas.openxmlformats.org/drawingml/2006/picture">
+                <pic:pic xmlns:pic="http://schemas.openxmlformats.org/drawingml/2006/picture">
+                  <pic:nvPicPr>
+                    <pic:cNvPr id="2" name="Picture 2" descr="Graphical user interface, text, application&#10;&#10;Description automatically generated"/>
+                    <pic:cNvPicPr/>
+                  </pic:nvPicPr>
+                  <pic:blipFill>
+                    <a:blip r:embed="rId5"/>
+                    <a:stretch>
+                      <a:fillRect/>
+                    </a:stretch>
+                  </pic:blipFill>
+                  <pic:spPr>
+                    <a:xfrm>
+                      <a:off x="0" y="0"/>
+                      <a:ext cx="2675589" cy="1942775"/>
+                    </a:xfrm>
+                    <a:prstGeom prst="rect">
+                      <a:avLst/>
+                    </a:prstGeom>
+                  </pic:spPr>
+                </pic:pic>
+              </a:graphicData>
+            </a:graphic>
+          </wp:inline>
+        </w:drawing>
+      </w:r>
+    </w:p>
     <w:p>
       <w:r>
         <w:t xml:space="preserve">HOP </w:t>
@@ -87,9 +169,51 @@
         <w:t>.3</w:t>
       </w:r>
     </w:p>
-    <w:p/>
-    <w:p>
-      <w:r>
+    <w:p>
+      <w:r>
+        <w:rPr>
+          <w:noProof/>
+        </w:rPr>
+        <w:drawing>
+          <wp:inline distT="0" distB="0" distL="0" distR="0" wp14:anchorId="56FED3E4" wp14:editId="6CC6ECAF">
+            <wp:extent cx="2665758" cy="4038600"/>
+            <wp:effectExtent l="0" t="0" r="1270" b="0"/>
+            <wp:docPr id="3" name="Picture 3" descr="Graphical user interface, application&#10;&#10;Description automatically generated"/>
+            <wp:cNvGraphicFramePr>
+              <a:graphicFrameLocks xmlns:a="http://schemas.openxmlformats.org/drawingml/2006/main" noChangeAspect="1"/>
+            </wp:cNvGraphicFramePr>
+            <a:graphic xmlns:a="http://schemas.openxmlformats.org/drawingml/2006/main">
+              <a:graphicData uri="http://schemas.openxmlformats.org/drawingml/2006/picture">
+                <pic:pic xmlns:pic="http://schemas.openxmlformats.org/drawingml/2006/picture">
+                  <pic:nvPicPr>
+                    <pic:cNvPr id="3" name="Picture 3" descr="Graphical user interface, application&#10;&#10;Description automatically generated"/>
+                    <pic:cNvPicPr/>
+                  </pic:nvPicPr>
+                  <pic:blipFill>
+                    <a:blip r:embed="rId6"/>
+                    <a:stretch>
+                      <a:fillRect/>
+                    </a:stretch>
+                  </pic:blipFill>
+                  <pic:spPr>
+                    <a:xfrm>
+                      <a:off x="0" y="0"/>
+                      <a:ext cx="2670565" cy="4045883"/>
+                    </a:xfrm>
+                    <a:prstGeom prst="rect">
+                      <a:avLst/>
+                    </a:prstGeom>
+                  </pic:spPr>
+                </pic:pic>
+              </a:graphicData>
+            </a:graphic>
+          </wp:inline>
+        </w:drawing>
+      </w:r>
+    </w:p>
+    <w:p>
+      <w:r>
+        <w:lastRenderedPageBreak/>
         <w:t xml:space="preserve">HOP </w:t>
       </w:r>
       <w:r>
@@ -99,8 +223,48 @@
         <w:t>.4</w:t>
       </w:r>
     </w:p>
-    <w:p/>
-    <w:p/>
+    <w:p>
+      <w:r>
+        <w:rPr>
+          <w:noProof/>
+        </w:rPr>
+        <w:drawing>
+          <wp:inline distT="0" distB="0" distL="0" distR="0" wp14:anchorId="07D49BA2" wp14:editId="70E6669D">
+            <wp:extent cx="2105025" cy="3535969"/>
+            <wp:effectExtent l="0" t="0" r="0" b="7620"/>
+            <wp:docPr id="6" name="Picture 6" descr="Graphical user interface&#10;&#10;Description automatically generated"/>
+            <wp:cNvGraphicFramePr>
+              <a:graphicFrameLocks xmlns:a="http://schemas.openxmlformats.org/drawingml/2006/main" noChangeAspect="1"/>
+            </wp:cNvGraphicFramePr>
+            <a:graphic xmlns:a="http://schemas.openxmlformats.org/drawingml/2006/main">
+              <a:graphicData uri="http://schemas.openxmlformats.org/drawingml/2006/picture">
+                <pic:pic xmlns:pic="http://schemas.openxmlformats.org/drawingml/2006/picture">
+                  <pic:nvPicPr>
+                    <pic:cNvPr id="6" name="Picture 6" descr="Graphical user interface&#10;&#10;Description automatically generated"/>
+                    <pic:cNvPicPr/>
+                  </pic:nvPicPr>
+                  <pic:blipFill>
+                    <a:blip r:embed="rId7"/>
+                    <a:stretch>
+                      <a:fillRect/>
+                    </a:stretch>
+                  </pic:blipFill>
+                  <pic:spPr>
+                    <a:xfrm>
+                      <a:off x="0" y="0"/>
+                      <a:ext cx="2107829" cy="3540679"/>
+                    </a:xfrm>
+                    <a:prstGeom prst="rect">
+                      <a:avLst/>
+                    </a:prstGeom>
+                  </pic:spPr>
+                </pic:pic>
+              </a:graphicData>
+            </a:graphic>
+          </wp:inline>
+        </w:drawing>
+      </w:r>
+    </w:p>
     <w:p>
       <w:r>
         <w:t xml:space="preserve">HOP </w:t>
@@ -112,7 +276,48 @@
         <w:t>.5</w:t>
       </w:r>
     </w:p>
-    <w:p/>
+    <w:p>
+      <w:r>
+        <w:rPr>
+          <w:noProof/>
+        </w:rPr>
+        <w:drawing>
+          <wp:inline distT="0" distB="0" distL="0" distR="0" wp14:anchorId="7AAE5480" wp14:editId="17B80956">
+            <wp:extent cx="3232598" cy="3428796"/>
+            <wp:effectExtent l="0" t="0" r="6350" b="635"/>
+            <wp:docPr id="7" name="Picture 7" descr="A picture containing text, screenshot, display, electronics&#10;&#10;Description automatically generated"/>
+            <wp:cNvGraphicFramePr>
+              <a:graphicFrameLocks xmlns:a="http://schemas.openxmlformats.org/drawingml/2006/main" noChangeAspect="1"/>
+            </wp:cNvGraphicFramePr>
+            <a:graphic xmlns:a="http://schemas.openxmlformats.org/drawingml/2006/main">
+              <a:graphicData uri="http://schemas.openxmlformats.org/drawingml/2006/picture">
+                <pic:pic xmlns:pic="http://schemas.openxmlformats.org/drawingml/2006/picture">
+                  <pic:nvPicPr>
+                    <pic:cNvPr id="7" name="Picture 7" descr="A picture containing text, screenshot, display, electronics&#10;&#10;Description automatically generated"/>
+                    <pic:cNvPicPr/>
+                  </pic:nvPicPr>
+                  <pic:blipFill>
+                    <a:blip r:embed="rId8"/>
+                    <a:stretch>
+                      <a:fillRect/>
+                    </a:stretch>
+                  </pic:blipFill>
+                  <pic:spPr>
+                    <a:xfrm>
+                      <a:off x="0" y="0"/>
+                      <a:ext cx="3238691" cy="3435259"/>
+                    </a:xfrm>
+                    <a:prstGeom prst="rect">
+                      <a:avLst/>
+                    </a:prstGeom>
+                  </pic:spPr>
+                </pic:pic>
+              </a:graphicData>
+            </a:graphic>
+          </wp:inline>
+        </w:drawing>
+      </w:r>
+    </w:p>
     <w:p>
       <w:r>
         <w:t xml:space="preserve">HOP </w:t>
@@ -240,10 +445,7 @@
     <w:p/>
     <w:p>
       <w:r>
-        <w:t>HOP 4.1</w:t>
-      </w:r>
-      <w:r>
-        <w:t>6</w:t>
+        <w:t>HOP 4.16</w:t>
       </w:r>
     </w:p>
     <w:p/>

</xml_diff>

<commit_message>
feat: Completed PROG Module 4 HOP 4.7
</commit_message>
<xml_diff>
--- a/Courses/PROG2113 - HTML and CSS/Modules/Module 04 - Visual Elements and Graphics/Assignments/A4-1_HOP.docx
+++ b/Courses/PROG2113 - HTML and CSS/Modules/Module 04 - Visual Elements and Graphics/Assignments/A4-1_HOP.docx
@@ -229,9 +229,9 @@
           <w:noProof/>
         </w:rPr>
         <w:drawing>
-          <wp:inline distT="0" distB="0" distL="0" distR="0" wp14:anchorId="07D49BA2" wp14:editId="70E6669D">
-            <wp:extent cx="2105025" cy="3535969"/>
-            <wp:effectExtent l="0" t="0" r="0" b="7620"/>
+          <wp:inline distT="0" distB="0" distL="0" distR="0" wp14:anchorId="07D49BA2" wp14:editId="5FCACA60">
+            <wp:extent cx="1556405" cy="2614411"/>
+            <wp:effectExtent l="0" t="0" r="5715" b="0"/>
             <wp:docPr id="6" name="Picture 6" descr="Graphical user interface&#10;&#10;Description automatically generated"/>
             <wp:cNvGraphicFramePr>
               <a:graphicFrameLocks xmlns:a="http://schemas.openxmlformats.org/drawingml/2006/main" noChangeAspect="1"/>
@@ -252,7 +252,7 @@
                   <pic:spPr>
                     <a:xfrm>
                       <a:off x="0" y="0"/>
-                      <a:ext cx="2107829" cy="3540679"/>
+                      <a:ext cx="1558902" cy="2618606"/>
                     </a:xfrm>
                     <a:prstGeom prst="rect">
                       <a:avLst/>
@@ -282,9 +282,9 @@
           <w:noProof/>
         </w:rPr>
         <w:drawing>
-          <wp:inline distT="0" distB="0" distL="0" distR="0" wp14:anchorId="7AAE5480" wp14:editId="17B80956">
-            <wp:extent cx="3232598" cy="3428796"/>
-            <wp:effectExtent l="0" t="0" r="6350" b="635"/>
+          <wp:inline distT="0" distB="0" distL="0" distR="0" wp14:anchorId="7AAE5480" wp14:editId="03D035E6">
+            <wp:extent cx="2634799" cy="2794715"/>
+            <wp:effectExtent l="0" t="0" r="0" b="5715"/>
             <wp:docPr id="7" name="Picture 7" descr="A picture containing text, screenshot, display, electronics&#10;&#10;Description automatically generated"/>
             <wp:cNvGraphicFramePr>
               <a:graphicFrameLocks xmlns:a="http://schemas.openxmlformats.org/drawingml/2006/main" noChangeAspect="1"/>
@@ -305,7 +305,7 @@
                   <pic:spPr>
                     <a:xfrm>
                       <a:off x="0" y="0"/>
-                      <a:ext cx="3238691" cy="3435259"/>
+                      <a:ext cx="2642194" cy="2802558"/>
                     </a:xfrm>
                     <a:prstGeom prst="rect">
                       <a:avLst/>
@@ -329,8 +329,49 @@
         <w:t>.6</w:t>
       </w:r>
     </w:p>
+    <w:p>
+      <w:r>
+        <w:rPr>
+          <w:noProof/>
+        </w:rPr>
+        <w:drawing>
+          <wp:inline distT="0" distB="0" distL="0" distR="0" wp14:anchorId="338BE350" wp14:editId="1FDAA83A">
+            <wp:extent cx="4185634" cy="2500916"/>
+            <wp:effectExtent l="0" t="0" r="5715" b="0"/>
+            <wp:docPr id="4" name="Picture 4" descr="Graphical user interface, text, website&#10;&#10;Description automatically generated"/>
+            <wp:cNvGraphicFramePr>
+              <a:graphicFrameLocks xmlns:a="http://schemas.openxmlformats.org/drawingml/2006/main" noChangeAspect="1"/>
+            </wp:cNvGraphicFramePr>
+            <a:graphic xmlns:a="http://schemas.openxmlformats.org/drawingml/2006/main">
+              <a:graphicData uri="http://schemas.openxmlformats.org/drawingml/2006/picture">
+                <pic:pic xmlns:pic="http://schemas.openxmlformats.org/drawingml/2006/picture">
+                  <pic:nvPicPr>
+                    <pic:cNvPr id="4" name="Picture 4" descr="Graphical user interface, text, website&#10;&#10;Description automatically generated"/>
+                    <pic:cNvPicPr/>
+                  </pic:nvPicPr>
+                  <pic:blipFill>
+                    <a:blip r:embed="rId9"/>
+                    <a:stretch>
+                      <a:fillRect/>
+                    </a:stretch>
+                  </pic:blipFill>
+                  <pic:spPr>
+                    <a:xfrm>
+                      <a:off x="0" y="0"/>
+                      <a:ext cx="4188096" cy="2502387"/>
+                    </a:xfrm>
+                    <a:prstGeom prst="rect">
+                      <a:avLst/>
+                    </a:prstGeom>
+                  </pic:spPr>
+                </pic:pic>
+              </a:graphicData>
+            </a:graphic>
+          </wp:inline>
+        </w:drawing>
+      </w:r>
+    </w:p>
     <w:p/>
-    <w:p/>
     <w:p>
       <w:r>
         <w:t xml:space="preserve">HOP </w:t>
@@ -342,8 +383,48 @@
         <w:t>.7</w:t>
       </w:r>
     </w:p>
-    <w:p/>
-    <w:p/>
+    <w:p>
+      <w:r>
+        <w:rPr>
+          <w:noProof/>
+        </w:rPr>
+        <w:drawing>
+          <wp:inline distT="0" distB="0" distL="0" distR="0" wp14:anchorId="5182EA84" wp14:editId="09241418">
+            <wp:extent cx="5206405" cy="2987898"/>
+            <wp:effectExtent l="0" t="0" r="0" b="3175"/>
+            <wp:docPr id="5" name="Picture 5" descr="Graphical user interface, website&#10;&#10;Description automatically generated"/>
+            <wp:cNvGraphicFramePr>
+              <a:graphicFrameLocks xmlns:a="http://schemas.openxmlformats.org/drawingml/2006/main" noChangeAspect="1"/>
+            </wp:cNvGraphicFramePr>
+            <a:graphic xmlns:a="http://schemas.openxmlformats.org/drawingml/2006/main">
+              <a:graphicData uri="http://schemas.openxmlformats.org/drawingml/2006/picture">
+                <pic:pic xmlns:pic="http://schemas.openxmlformats.org/drawingml/2006/picture">
+                  <pic:nvPicPr>
+                    <pic:cNvPr id="5" name="Picture 5" descr="Graphical user interface, website&#10;&#10;Description automatically generated"/>
+                    <pic:cNvPicPr/>
+                  </pic:nvPicPr>
+                  <pic:blipFill>
+                    <a:blip r:embed="rId10"/>
+                    <a:stretch>
+                      <a:fillRect/>
+                    </a:stretch>
+                  </pic:blipFill>
+                  <pic:spPr>
+                    <a:xfrm>
+                      <a:off x="0" y="0"/>
+                      <a:ext cx="5211396" cy="2990762"/>
+                    </a:xfrm>
+                    <a:prstGeom prst="rect">
+                      <a:avLst/>
+                    </a:prstGeom>
+                  </pic:spPr>
+                </pic:pic>
+              </a:graphicData>
+            </a:graphic>
+          </wp:inline>
+        </w:drawing>
+      </w:r>
+    </w:p>
     <w:p>
       <w:r>
         <w:t xml:space="preserve">HOP </w:t>

</xml_diff>

<commit_message>
feat: Added Module 1 and Module 2 assignments to PROG2113
</commit_message>
<xml_diff>
--- a/Courses/PROG2113 - HTML and CSS/Modules/Module 04 - Visual Elements and Graphics/Assignments/A4-1_HOP.docx
+++ b/Courses/PROG2113 - HTML and CSS/Modules/Module 04 - Visual Elements and Graphics/Assignments/A4-1_HOP.docx
@@ -1,6 +1,6 @@
 
 <file path=word/document.xml><?xml version="1.0" encoding="utf-8"?>
-<w:document xmlns:wpc="http://schemas.microsoft.com/office/word/2010/wordprocessingCanvas" xmlns:cx="http://schemas.microsoft.com/office/drawing/2014/chartex" xmlns:cx1="http://schemas.microsoft.com/office/drawing/2015/9/8/chartex" xmlns:cx2="http://schemas.microsoft.com/office/drawing/2015/10/21/chartex" xmlns:cx3="http://schemas.microsoft.com/office/drawing/2016/5/9/chartex" xmlns:cx4="http://schemas.microsoft.com/office/drawing/2016/5/10/chartex" xmlns:cx5="http://schemas.microsoft.com/office/drawing/2016/5/11/chartex" xmlns:cx6="http://schemas.microsoft.com/office/drawing/2016/5/12/chartex" xmlns:cx7="http://schemas.microsoft.com/office/drawing/2016/5/13/chartex" xmlns:cx8="http://schemas.microsoft.com/office/drawing/2016/5/14/chartex" xmlns:mc="http://schemas.openxmlformats.org/markup-compatibility/2006" xmlns:aink="http://schemas.microsoft.com/office/drawing/2016/ink" xmlns:am3d="http://schemas.microsoft.com/office/drawing/2017/model3d" xmlns:o="urn:schemas-microsoft-com:office:office" xmlns:oel="http://schemas.microsoft.com/office/2019/extlst" xmlns:r="http://schemas.openxmlformats.org/officeDocument/2006/relationships" xmlns:m="http://schemas.openxmlformats.org/officeDocument/2006/math" xmlns:v="urn:schemas-microsoft-com:vml" xmlns:wp14="http://schemas.microsoft.com/office/word/2010/wordprocessingDrawing" xmlns:wp="http://schemas.openxmlformats.org/drawingml/2006/wordprocessingDrawing" xmlns:w10="urn:schemas-microsoft-com:office:word" xmlns:w="http://schemas.openxmlformats.org/wordprocessingml/2006/main" xmlns:w14="http://schemas.microsoft.com/office/word/2010/wordml" xmlns:w15="http://schemas.microsoft.com/office/word/2012/wordml" xmlns:w16cex="http://schemas.microsoft.com/office/word/2018/wordml/cex" xmlns:w16cid="http://schemas.microsoft.com/office/word/2016/wordml/cid" xmlns:w16="http://schemas.microsoft.com/office/word/2018/wordml" xmlns:w16sdtdh="http://schemas.microsoft.com/office/word/2020/wordml/sdtdatahash" xmlns:w16se="http://schemas.microsoft.com/office/word/2015/wordml/symex" xmlns:wpg="http://schemas.microsoft.com/office/word/2010/wordprocessingGroup" xmlns:wpi="http://schemas.microsoft.com/office/word/2010/wordprocessingInk" xmlns:wne="http://schemas.microsoft.com/office/word/2006/wordml" xmlns:wps="http://schemas.microsoft.com/office/word/2010/wordprocessingShape" mc:Ignorable="w14 w15 w16se w16cid w16 w16cex w16sdtdh wp14">
+<w:document xmlns:wpc="http://schemas.microsoft.com/office/word/2010/wordprocessingCanvas" xmlns:cx="http://schemas.microsoft.com/office/drawing/2014/chartex" xmlns:cx1="http://schemas.microsoft.com/office/drawing/2015/9/8/chartex" xmlns:cx2="http://schemas.microsoft.com/office/drawing/2015/10/21/chartex" xmlns:cx3="http://schemas.microsoft.com/office/drawing/2016/5/9/chartex" xmlns:cx4="http://schemas.microsoft.com/office/drawing/2016/5/10/chartex" xmlns:cx5="http://schemas.microsoft.com/office/drawing/2016/5/11/chartex" xmlns:cx6="http://schemas.microsoft.com/office/drawing/2016/5/12/chartex" xmlns:cx7="http://schemas.microsoft.com/office/drawing/2016/5/13/chartex" xmlns:cx8="http://schemas.microsoft.com/office/drawing/2016/5/14/chartex" xmlns:mc="http://schemas.openxmlformats.org/markup-compatibility/2006" xmlns:aink="http://schemas.microsoft.com/office/drawing/2016/ink" xmlns:am3d="http://schemas.microsoft.com/office/drawing/2017/model3d" xmlns:o="urn:schemas-microsoft-com:office:office" xmlns:r="http://schemas.openxmlformats.org/officeDocument/2006/relationships" xmlns:m="http://schemas.openxmlformats.org/officeDocument/2006/math" xmlns:v="urn:schemas-microsoft-com:vml" xmlns:wp14="http://schemas.microsoft.com/office/word/2010/wordprocessingDrawing" xmlns:wp="http://schemas.openxmlformats.org/drawingml/2006/wordprocessingDrawing" xmlns:w10="urn:schemas-microsoft-com:office:word" xmlns:w="http://schemas.openxmlformats.org/wordprocessingml/2006/main" xmlns:w14="http://schemas.microsoft.com/office/word/2010/wordml" xmlns:w15="http://schemas.microsoft.com/office/word/2012/wordml" xmlns:w16cex="http://schemas.microsoft.com/office/word/2018/wordml/cex" xmlns:w16cid="http://schemas.microsoft.com/office/word/2016/wordml/cid" xmlns:w16="http://schemas.microsoft.com/office/word/2018/wordml" xmlns:w16sdtdh="http://schemas.microsoft.com/office/word/2020/wordml/sdtdatahash" xmlns:w16se="http://schemas.microsoft.com/office/word/2015/wordml/symex" xmlns:wpg="http://schemas.microsoft.com/office/word/2010/wordprocessingGroup" xmlns:wpi="http://schemas.microsoft.com/office/word/2010/wordprocessingInk" xmlns:wne="http://schemas.microsoft.com/office/word/2006/wordml" xmlns:wps="http://schemas.microsoft.com/office/word/2010/wordprocessingShape" mc:Ignorable="w14 w15 w16se w16cid w16 w16cex w16sdtdh wp14">
   <w:body>
     <w:p>
       <w:pPr>
@@ -282,7 +282,7 @@
           <w:noProof/>
         </w:rPr>
         <w:drawing>
-          <wp:inline distT="0" distB="0" distL="0" distR="0" wp14:anchorId="7AAE5480" wp14:editId="03D035E6">
+          <wp:inline distT="0" distB="0" distL="0" distR="0" wp14:anchorId="6B36240B" wp14:editId="1711B901">
             <wp:extent cx="2634799" cy="2794715"/>
             <wp:effectExtent l="0" t="0" r="0" b="5715"/>
             <wp:docPr id="7" name="Picture 7" descr="A picture containing text, screenshot, display, electronics&#10;&#10;Description automatically generated"/>
@@ -329,13 +329,27 @@
         <w:t>.6</w:t>
       </w:r>
     </w:p>
+    <w:p/>
+    <w:p/>
+    <w:p>
+      <w:r>
+        <w:t xml:space="preserve">HOP </w:t>
+      </w:r>
+      <w:r>
+        <w:t>4</w:t>
+      </w:r>
+      <w:r>
+        <w:t>.7</w:t>
+      </w:r>
+    </w:p>
     <w:p>
       <w:r>
         <w:rPr>
           <w:noProof/>
         </w:rPr>
+        <w:lastRenderedPageBreak/>
         <w:drawing>
-          <wp:inline distT="0" distB="0" distL="0" distR="0" wp14:anchorId="338BE350" wp14:editId="1FDAA83A">
+          <wp:inline distT="0" distB="0" distL="0" distR="0" wp14:anchorId="528A4ED4" wp14:editId="1EFF0678">
             <wp:extent cx="4185634" cy="2500916"/>
             <wp:effectExtent l="0" t="0" r="5715" b="0"/>
             <wp:docPr id="4" name="Picture 4" descr="Graphical user interface, text, website&#10;&#10;Description automatically generated"/>
@@ -371,16 +385,15 @@
         </w:drawing>
       </w:r>
     </w:p>
-    <w:p/>
-    <w:p>
-      <w:r>
-        <w:t xml:space="preserve">HOP </w:t>
-      </w:r>
-      <w:r>
-        <w:t>4</w:t>
-      </w:r>
-      <w:r>
-        <w:t>.7</w:t>
+    <w:p>
+      <w:r>
+        <w:t xml:space="preserve">HOP </w:t>
+      </w:r>
+      <w:r>
+        <w:t>4</w:t>
+      </w:r>
+      <w:r>
+        <w:t>.8</w:t>
       </w:r>
     </w:p>
     <w:p>
@@ -389,7 +402,7 @@
           <w:noProof/>
         </w:rPr>
         <w:drawing>
-          <wp:inline distT="0" distB="0" distL="0" distR="0" wp14:anchorId="5182EA84" wp14:editId="09241418">
+          <wp:inline distT="0" distB="0" distL="0" distR="0" wp14:anchorId="4FE09F53" wp14:editId="774D1634">
             <wp:extent cx="5206405" cy="2987898"/>
             <wp:effectExtent l="0" t="0" r="0" b="3175"/>
             <wp:docPr id="5" name="Picture 5" descr="Graphical user interface, website&#10;&#10;Description automatically generated"/>
@@ -425,18 +438,6 @@
         </w:drawing>
       </w:r>
     </w:p>
-    <w:p>
-      <w:r>
-        <w:t xml:space="preserve">HOP </w:t>
-      </w:r>
-      <w:r>
-        <w:t>4</w:t>
-      </w:r>
-      <w:r>
-        <w:t>.8</w:t>
-      </w:r>
-    </w:p>
-    <w:p/>
     <w:p>
       <w:r>
         <w:t xml:space="preserve">HOP </w:t>

</xml_diff>

<commit_message>
feat: Updated PROG2113 Module 4
</commit_message>
<xml_diff>
--- a/Courses/PROG2113 - HTML and CSS/Modules/Module 04 - Visual Elements and Graphics/Assignments/A4-1_HOP.docx
+++ b/Courses/PROG2113 - HTML and CSS/Modules/Module 04 - Visual Elements and Graphics/Assignments/A4-1_HOP.docx
@@ -1,6 +1,6 @@
 
 <file path=word/document.xml><?xml version="1.0" encoding="utf-8"?>
-<w:document xmlns:wpc="http://schemas.microsoft.com/office/word/2010/wordprocessingCanvas" xmlns:cx="http://schemas.microsoft.com/office/drawing/2014/chartex" xmlns:cx1="http://schemas.microsoft.com/office/drawing/2015/9/8/chartex" xmlns:cx2="http://schemas.microsoft.com/office/drawing/2015/10/21/chartex" xmlns:cx3="http://schemas.microsoft.com/office/drawing/2016/5/9/chartex" xmlns:cx4="http://schemas.microsoft.com/office/drawing/2016/5/10/chartex" xmlns:cx5="http://schemas.microsoft.com/office/drawing/2016/5/11/chartex" xmlns:cx6="http://schemas.microsoft.com/office/drawing/2016/5/12/chartex" xmlns:cx7="http://schemas.microsoft.com/office/drawing/2016/5/13/chartex" xmlns:cx8="http://schemas.microsoft.com/office/drawing/2016/5/14/chartex" xmlns:mc="http://schemas.openxmlformats.org/markup-compatibility/2006" xmlns:aink="http://schemas.microsoft.com/office/drawing/2016/ink" xmlns:am3d="http://schemas.microsoft.com/office/drawing/2017/model3d" xmlns:o="urn:schemas-microsoft-com:office:office" xmlns:r="http://schemas.openxmlformats.org/officeDocument/2006/relationships" xmlns:m="http://schemas.openxmlformats.org/officeDocument/2006/math" xmlns:v="urn:schemas-microsoft-com:vml" xmlns:wp14="http://schemas.microsoft.com/office/word/2010/wordprocessingDrawing" xmlns:wp="http://schemas.openxmlformats.org/drawingml/2006/wordprocessingDrawing" xmlns:w10="urn:schemas-microsoft-com:office:word" xmlns:w="http://schemas.openxmlformats.org/wordprocessingml/2006/main" xmlns:w14="http://schemas.microsoft.com/office/word/2010/wordml" xmlns:w15="http://schemas.microsoft.com/office/word/2012/wordml" xmlns:w16cex="http://schemas.microsoft.com/office/word/2018/wordml/cex" xmlns:w16cid="http://schemas.microsoft.com/office/word/2016/wordml/cid" xmlns:w16="http://schemas.microsoft.com/office/word/2018/wordml" xmlns:w16sdtdh="http://schemas.microsoft.com/office/word/2020/wordml/sdtdatahash" xmlns:w16se="http://schemas.microsoft.com/office/word/2015/wordml/symex" xmlns:wpg="http://schemas.microsoft.com/office/word/2010/wordprocessingGroup" xmlns:wpi="http://schemas.microsoft.com/office/word/2010/wordprocessingInk" xmlns:wne="http://schemas.microsoft.com/office/word/2006/wordml" xmlns:wps="http://schemas.microsoft.com/office/word/2010/wordprocessingShape" mc:Ignorable="w14 w15 w16se w16cid w16 w16cex w16sdtdh wp14">
+<w:document xmlns:wpc="http://schemas.microsoft.com/office/word/2010/wordprocessingCanvas" xmlns:cx="http://schemas.microsoft.com/office/drawing/2014/chartex" xmlns:cx1="http://schemas.microsoft.com/office/drawing/2015/9/8/chartex" xmlns:cx2="http://schemas.microsoft.com/office/drawing/2015/10/21/chartex" xmlns:cx3="http://schemas.microsoft.com/office/drawing/2016/5/9/chartex" xmlns:cx4="http://schemas.microsoft.com/office/drawing/2016/5/10/chartex" xmlns:cx5="http://schemas.microsoft.com/office/drawing/2016/5/11/chartex" xmlns:cx6="http://schemas.microsoft.com/office/drawing/2016/5/12/chartex" xmlns:cx7="http://schemas.microsoft.com/office/drawing/2016/5/13/chartex" xmlns:cx8="http://schemas.microsoft.com/office/drawing/2016/5/14/chartex" xmlns:mc="http://schemas.openxmlformats.org/markup-compatibility/2006" xmlns:aink="http://schemas.microsoft.com/office/drawing/2016/ink" xmlns:am3d="http://schemas.microsoft.com/office/drawing/2017/model3d" xmlns:o="urn:schemas-microsoft-com:office:office" xmlns:oel="http://schemas.microsoft.com/office/2019/extlst" xmlns:r="http://schemas.openxmlformats.org/officeDocument/2006/relationships" xmlns:m="http://schemas.openxmlformats.org/officeDocument/2006/math" xmlns:v="urn:schemas-microsoft-com:vml" xmlns:wp14="http://schemas.microsoft.com/office/word/2010/wordprocessingDrawing" xmlns:wp="http://schemas.openxmlformats.org/drawingml/2006/wordprocessingDrawing" xmlns:w10="urn:schemas-microsoft-com:office:word" xmlns:w="http://schemas.openxmlformats.org/wordprocessingml/2006/main" xmlns:w14="http://schemas.microsoft.com/office/word/2010/wordml" xmlns:w15="http://schemas.microsoft.com/office/word/2012/wordml" xmlns:w16cex="http://schemas.microsoft.com/office/word/2018/wordml/cex" xmlns:w16cid="http://schemas.microsoft.com/office/word/2016/wordml/cid" xmlns:w16="http://schemas.microsoft.com/office/word/2018/wordml" xmlns:w16sdtdh="http://schemas.microsoft.com/office/word/2020/wordml/sdtdatahash" xmlns:w16se="http://schemas.microsoft.com/office/word/2015/wordml/symex" xmlns:wpg="http://schemas.microsoft.com/office/word/2010/wordprocessingGroup" xmlns:wpi="http://schemas.microsoft.com/office/word/2010/wordprocessingInk" xmlns:wne="http://schemas.microsoft.com/office/word/2006/wordml" xmlns:wps="http://schemas.microsoft.com/office/word/2010/wordprocessingShape" mc:Ignorable="w14 w15 w16se w16cid w16 w16cex w16sdtdh wp14">
   <w:body>
     <w:p>
       <w:pPr>
@@ -329,8 +329,49 @@
         <w:t>.6</w:t>
       </w:r>
     </w:p>
+    <w:p>
+      <w:r>
+        <w:rPr>
+          <w:noProof/>
+        </w:rPr>
+        <w:drawing>
+          <wp:inline distT="0" distB="0" distL="0" distR="0" wp14:anchorId="1A4D6D0B" wp14:editId="29AE490F">
+            <wp:extent cx="2842260" cy="2613563"/>
+            <wp:effectExtent l="0" t="0" r="0" b="0"/>
+            <wp:docPr id="8" name="Picture 8" descr="A picture containing text, electronics, screenshot, display&#10;&#10;Description automatically generated"/>
+            <wp:cNvGraphicFramePr>
+              <a:graphicFrameLocks xmlns:a="http://schemas.openxmlformats.org/drawingml/2006/main" noChangeAspect="1"/>
+            </wp:cNvGraphicFramePr>
+            <a:graphic xmlns:a="http://schemas.openxmlformats.org/drawingml/2006/main">
+              <a:graphicData uri="http://schemas.openxmlformats.org/drawingml/2006/picture">
+                <pic:pic xmlns:pic="http://schemas.openxmlformats.org/drawingml/2006/picture">
+                  <pic:nvPicPr>
+                    <pic:cNvPr id="8" name="Picture 8" descr="A picture containing text, electronics, screenshot, display&#10;&#10;Description automatically generated"/>
+                    <pic:cNvPicPr/>
+                  </pic:nvPicPr>
+                  <pic:blipFill>
+                    <a:blip r:embed="rId9"/>
+                    <a:stretch>
+                      <a:fillRect/>
+                    </a:stretch>
+                  </pic:blipFill>
+                  <pic:spPr>
+                    <a:xfrm>
+                      <a:off x="0" y="0"/>
+                      <a:ext cx="2854594" cy="2624904"/>
+                    </a:xfrm>
+                    <a:prstGeom prst="rect">
+                      <a:avLst/>
+                    </a:prstGeom>
+                  </pic:spPr>
+                </pic:pic>
+              </a:graphicData>
+            </a:graphic>
+          </wp:inline>
+        </w:drawing>
+      </w:r>
+    </w:p>
     <w:p/>
-    <w:p/>
     <w:p>
       <w:r>
         <w:t xml:space="preserve">HOP </w:t>
@@ -347,11 +388,10 @@
         <w:rPr>
           <w:noProof/>
         </w:rPr>
-        <w:lastRenderedPageBreak/>
         <w:drawing>
-          <wp:inline distT="0" distB="0" distL="0" distR="0" wp14:anchorId="528A4ED4" wp14:editId="1EFF0678">
-            <wp:extent cx="4185634" cy="2500916"/>
-            <wp:effectExtent l="0" t="0" r="5715" b="0"/>
+          <wp:inline distT="0" distB="0" distL="0" distR="0" wp14:anchorId="528A4ED4" wp14:editId="61F905A6">
+            <wp:extent cx="6440336" cy="3848100"/>
+            <wp:effectExtent l="0" t="0" r="0" b="0"/>
             <wp:docPr id="4" name="Picture 4" descr="Graphical user interface, text, website&#10;&#10;Description automatically generated"/>
             <wp:cNvGraphicFramePr>
               <a:graphicFrameLocks xmlns:a="http://schemas.openxmlformats.org/drawingml/2006/main" noChangeAspect="1"/>
@@ -364,7 +404,7 @@
                     <pic:cNvPicPr/>
                   </pic:nvPicPr>
                   <pic:blipFill>
-                    <a:blip r:embed="rId9"/>
+                    <a:blip r:embed="rId10"/>
                     <a:stretch>
                       <a:fillRect/>
                     </a:stretch>
@@ -372,7 +412,7 @@
                   <pic:spPr>
                     <a:xfrm>
                       <a:off x="0" y="0"/>
-                      <a:ext cx="4188096" cy="2502387"/>
+                      <a:ext cx="6459086" cy="3859303"/>
                     </a:xfrm>
                     <a:prstGeom prst="rect">
                       <a:avLst/>
@@ -402,9 +442,9 @@
           <w:noProof/>
         </w:rPr>
         <w:drawing>
-          <wp:inline distT="0" distB="0" distL="0" distR="0" wp14:anchorId="4FE09F53" wp14:editId="774D1634">
-            <wp:extent cx="5206405" cy="2987898"/>
-            <wp:effectExtent l="0" t="0" r="0" b="3175"/>
+          <wp:inline distT="0" distB="0" distL="0" distR="0" wp14:anchorId="4FE09F53" wp14:editId="4C8CA476">
+            <wp:extent cx="6360082" cy="3649980"/>
+            <wp:effectExtent l="0" t="0" r="3175" b="7620"/>
             <wp:docPr id="5" name="Picture 5" descr="Graphical user interface, website&#10;&#10;Description automatically generated"/>
             <wp:cNvGraphicFramePr>
               <a:graphicFrameLocks xmlns:a="http://schemas.openxmlformats.org/drawingml/2006/main" noChangeAspect="1"/>
@@ -417,7 +457,7 @@
                     <pic:cNvPicPr/>
                   </pic:nvPicPr>
                   <pic:blipFill>
-                    <a:blip r:embed="rId10"/>
+                    <a:blip r:embed="rId11"/>
                     <a:stretch>
                       <a:fillRect/>
                     </a:stretch>
@@ -425,7 +465,7 @@
                   <pic:spPr>
                     <a:xfrm>
                       <a:off x="0" y="0"/>
-                      <a:ext cx="5211396" cy="2990762"/>
+                      <a:ext cx="6370562" cy="3655994"/>
                     </a:xfrm>
                     <a:prstGeom prst="rect">
                       <a:avLst/>
@@ -438,8 +478,11 @@
         </w:drawing>
       </w:r>
     </w:p>
-    <w:p>
-      <w:r>
+    <w:p/>
+    <w:p/>
+    <w:p>
+      <w:r>
+        <w:lastRenderedPageBreak/>
         <w:t xml:space="preserve">HOP </w:t>
       </w:r>
       <w:r>
@@ -449,7 +492,48 @@
         <w:t>.9</w:t>
       </w:r>
     </w:p>
-    <w:p/>
+    <w:p>
+      <w:r>
+        <w:rPr>
+          <w:noProof/>
+        </w:rPr>
+        <w:drawing>
+          <wp:inline distT="0" distB="0" distL="0" distR="0" wp14:anchorId="5F307790" wp14:editId="34668E84">
+            <wp:extent cx="4232762" cy="4183380"/>
+            <wp:effectExtent l="0" t="0" r="0" b="7620"/>
+            <wp:docPr id="9" name="Picture 9" descr="Graphical user interface, text, application, chat or text message, email&#10;&#10;Description automatically generated"/>
+            <wp:cNvGraphicFramePr>
+              <a:graphicFrameLocks xmlns:a="http://schemas.openxmlformats.org/drawingml/2006/main" noChangeAspect="1"/>
+            </wp:cNvGraphicFramePr>
+            <a:graphic xmlns:a="http://schemas.openxmlformats.org/drawingml/2006/main">
+              <a:graphicData uri="http://schemas.openxmlformats.org/drawingml/2006/picture">
+                <pic:pic xmlns:pic="http://schemas.openxmlformats.org/drawingml/2006/picture">
+                  <pic:nvPicPr>
+                    <pic:cNvPr id="9" name="Picture 9" descr="Graphical user interface, text, application, chat or text message, email&#10;&#10;Description automatically generated"/>
+                    <pic:cNvPicPr/>
+                  </pic:nvPicPr>
+                  <pic:blipFill>
+                    <a:blip r:embed="rId12"/>
+                    <a:stretch>
+                      <a:fillRect/>
+                    </a:stretch>
+                  </pic:blipFill>
+                  <pic:spPr>
+                    <a:xfrm>
+                      <a:off x="0" y="0"/>
+                      <a:ext cx="4235457" cy="4186044"/>
+                    </a:xfrm>
+                    <a:prstGeom prst="rect">
+                      <a:avLst/>
+                    </a:prstGeom>
+                  </pic:spPr>
+                </pic:pic>
+              </a:graphicData>
+            </a:graphic>
+          </wp:inline>
+        </w:drawing>
+      </w:r>
+    </w:p>
     <w:p>
       <w:r>
         <w:t xml:space="preserve">HOP </w:t>
@@ -461,7 +545,49 @@
         <w:t>.10</w:t>
       </w:r>
     </w:p>
-    <w:p/>
+    <w:p>
+      <w:r>
+        <w:rPr>
+          <w:noProof/>
+        </w:rPr>
+        <w:lastRenderedPageBreak/>
+        <w:drawing>
+          <wp:inline distT="0" distB="0" distL="0" distR="0" wp14:anchorId="7F27E8F5" wp14:editId="1B080010">
+            <wp:extent cx="6858000" cy="5029200"/>
+            <wp:effectExtent l="0" t="0" r="0" b="0"/>
+            <wp:docPr id="10" name="Picture 10" descr="Graphical user interface, text, application, email&#10;&#10;Description automatically generated"/>
+            <wp:cNvGraphicFramePr>
+              <a:graphicFrameLocks xmlns:a="http://schemas.openxmlformats.org/drawingml/2006/main" noChangeAspect="1"/>
+            </wp:cNvGraphicFramePr>
+            <a:graphic xmlns:a="http://schemas.openxmlformats.org/drawingml/2006/main">
+              <a:graphicData uri="http://schemas.openxmlformats.org/drawingml/2006/picture">
+                <pic:pic xmlns:pic="http://schemas.openxmlformats.org/drawingml/2006/picture">
+                  <pic:nvPicPr>
+                    <pic:cNvPr id="10" name="Picture 10" descr="Graphical user interface, text, application, email&#10;&#10;Description automatically generated"/>
+                    <pic:cNvPicPr/>
+                  </pic:nvPicPr>
+                  <pic:blipFill>
+                    <a:blip r:embed="rId13"/>
+                    <a:stretch>
+                      <a:fillRect/>
+                    </a:stretch>
+                  </pic:blipFill>
+                  <pic:spPr>
+                    <a:xfrm>
+                      <a:off x="0" y="0"/>
+                      <a:ext cx="6858000" cy="5029200"/>
+                    </a:xfrm>
+                    <a:prstGeom prst="rect">
+                      <a:avLst/>
+                    </a:prstGeom>
+                  </pic:spPr>
+                </pic:pic>
+              </a:graphicData>
+            </a:graphic>
+          </wp:inline>
+        </w:drawing>
+      </w:r>
+    </w:p>
     <w:p>
       <w:r>
         <w:t xml:space="preserve">HOP </w:t>
@@ -473,7 +599,49 @@
         <w:t>.11</w:t>
       </w:r>
     </w:p>
-    <w:p/>
+    <w:p>
+      <w:r>
+        <w:rPr>
+          <w:noProof/>
+        </w:rPr>
+        <w:lastRenderedPageBreak/>
+        <w:drawing>
+          <wp:inline distT="0" distB="0" distL="0" distR="0" wp14:anchorId="373229B2" wp14:editId="734E137B">
+            <wp:extent cx="6858000" cy="5368290"/>
+            <wp:effectExtent l="0" t="0" r="0" b="3810"/>
+            <wp:docPr id="11" name="Picture 11" descr="Graphical user interface, text&#10;&#10;Description automatically generated"/>
+            <wp:cNvGraphicFramePr>
+              <a:graphicFrameLocks xmlns:a="http://schemas.openxmlformats.org/drawingml/2006/main" noChangeAspect="1"/>
+            </wp:cNvGraphicFramePr>
+            <a:graphic xmlns:a="http://schemas.openxmlformats.org/drawingml/2006/main">
+              <a:graphicData uri="http://schemas.openxmlformats.org/drawingml/2006/picture">
+                <pic:pic xmlns:pic="http://schemas.openxmlformats.org/drawingml/2006/picture">
+                  <pic:nvPicPr>
+                    <pic:cNvPr id="11" name="Picture 11" descr="Graphical user interface, text&#10;&#10;Description automatically generated"/>
+                    <pic:cNvPicPr/>
+                  </pic:nvPicPr>
+                  <pic:blipFill>
+                    <a:blip r:embed="rId14"/>
+                    <a:stretch>
+                      <a:fillRect/>
+                    </a:stretch>
+                  </pic:blipFill>
+                  <pic:spPr>
+                    <a:xfrm>
+                      <a:off x="0" y="0"/>
+                      <a:ext cx="6858000" cy="5368290"/>
+                    </a:xfrm>
+                    <a:prstGeom prst="rect">
+                      <a:avLst/>
+                    </a:prstGeom>
+                  </pic:spPr>
+                </pic:pic>
+              </a:graphicData>
+            </a:graphic>
+          </wp:inline>
+        </w:drawing>
+      </w:r>
+    </w:p>
     <w:p>
       <w:r>
         <w:t xml:space="preserve">HOP </w:t>
@@ -485,7 +653,49 @@
         <w:t>.12</w:t>
       </w:r>
     </w:p>
-    <w:p/>
+    <w:p>
+      <w:r>
+        <w:rPr>
+          <w:noProof/>
+        </w:rPr>
+        <w:lastRenderedPageBreak/>
+        <w:drawing>
+          <wp:inline distT="0" distB="0" distL="0" distR="0" wp14:anchorId="4925A018" wp14:editId="0CE0EDAB">
+            <wp:extent cx="6858000" cy="4398645"/>
+            <wp:effectExtent l="0" t="0" r="0" b="1905"/>
+            <wp:docPr id="12" name="Picture 12" descr="Graphical user interface, website&#10;&#10;Description automatically generated"/>
+            <wp:cNvGraphicFramePr>
+              <a:graphicFrameLocks xmlns:a="http://schemas.openxmlformats.org/drawingml/2006/main" noChangeAspect="1"/>
+            </wp:cNvGraphicFramePr>
+            <a:graphic xmlns:a="http://schemas.openxmlformats.org/drawingml/2006/main">
+              <a:graphicData uri="http://schemas.openxmlformats.org/drawingml/2006/picture">
+                <pic:pic xmlns:pic="http://schemas.openxmlformats.org/drawingml/2006/picture">
+                  <pic:nvPicPr>
+                    <pic:cNvPr id="12" name="Picture 12" descr="Graphical user interface, website&#10;&#10;Description automatically generated"/>
+                    <pic:cNvPicPr/>
+                  </pic:nvPicPr>
+                  <pic:blipFill>
+                    <a:blip r:embed="rId15"/>
+                    <a:stretch>
+                      <a:fillRect/>
+                    </a:stretch>
+                  </pic:blipFill>
+                  <pic:spPr>
+                    <a:xfrm>
+                      <a:off x="0" y="0"/>
+                      <a:ext cx="6858000" cy="4398645"/>
+                    </a:xfrm>
+                    <a:prstGeom prst="rect">
+                      <a:avLst/>
+                    </a:prstGeom>
+                  </pic:spPr>
+                </pic:pic>
+              </a:graphicData>
+            </a:graphic>
+          </wp:inline>
+        </w:drawing>
+      </w:r>
+    </w:p>
     <w:p>
       <w:r>
         <w:t xml:space="preserve">HOP </w:t>

</xml_diff>